<commit_message>
Site updated: 2025-10-13 01:48:24
</commit_message>
<xml_diff>
--- a/A 英语素材.docx
+++ b/A 英语素材.docx
@@ -12,7 +12,6 @@
           <w:lang w:val="en-US" w:eastAsia="zh-CN"/>
         </w:rPr>
       </w:pPr>
-      <w:bookmarkStart w:id="0" w:name="_GoBack"/>
       <w:r>
         <w:rPr>
           <w:rFonts w:hint="eastAsia" w:ascii="黑体" w:hAnsi="黑体" w:eastAsia="黑体" w:cs="黑体"/>
@@ -538,56 +537,59 @@
           <w:lang w:val="en-US" w:eastAsia="zh-CN"/>
         </w:rPr>
         <w:tab/>
-        <w:t/>
-      </w:r>
-      <w:r>
-        <w:rPr>
-          <w:rFonts w:hint="eastAsia" w:ascii="Arial" w:hAnsi="Arial" w:eastAsia="黑体" w:cs="Arial"/>
-          <w:sz w:val="21"/>
-          <w:szCs w:val="21"/>
-          <w:lang w:val="en-US" w:eastAsia="zh-CN"/>
-        </w:rPr>
-        <w:tab/>
-        <w:t/>
-      </w:r>
-      <w:r>
-        <w:rPr>
-          <w:rFonts w:hint="eastAsia" w:ascii="Arial" w:hAnsi="Arial" w:eastAsia="黑体" w:cs="Arial"/>
-          <w:sz w:val="21"/>
-          <w:szCs w:val="21"/>
-          <w:lang w:val="en-US" w:eastAsia="zh-CN"/>
-        </w:rPr>
-        <w:tab/>
-        <w:t/>
-      </w:r>
-      <w:r>
-        <w:rPr>
-          <w:rFonts w:hint="eastAsia" w:ascii="Arial" w:hAnsi="Arial" w:eastAsia="黑体" w:cs="Arial"/>
-          <w:sz w:val="21"/>
-          <w:szCs w:val="21"/>
-          <w:lang w:val="en-US" w:eastAsia="zh-CN"/>
-        </w:rPr>
-        <w:tab/>
-        <w:t/>
-      </w:r>
-      <w:r>
-        <w:rPr>
-          <w:rFonts w:hint="eastAsia" w:ascii="Arial" w:hAnsi="Arial" w:eastAsia="黑体" w:cs="Arial"/>
-          <w:sz w:val="21"/>
-          <w:szCs w:val="21"/>
-          <w:lang w:val="en-US" w:eastAsia="zh-CN"/>
-        </w:rPr>
-        <w:tab/>
-        <w:t/>
-      </w:r>
-      <w:r>
-        <w:rPr>
-          <w:rFonts w:hint="eastAsia" w:ascii="Arial" w:hAnsi="Arial" w:eastAsia="黑体" w:cs="Arial"/>
-          <w:sz w:val="21"/>
-          <w:szCs w:val="21"/>
-          <w:lang w:val="en-US" w:eastAsia="zh-CN"/>
-        </w:rPr>
-        <w:tab/>
+      </w:r>
+      <w:r>
+        <w:rPr>
+          <w:rFonts w:hint="eastAsia" w:ascii="Arial" w:hAnsi="Arial" w:eastAsia="黑体" w:cs="Arial"/>
+          <w:sz w:val="21"/>
+          <w:szCs w:val="21"/>
+          <w:lang w:val="en-US" w:eastAsia="zh-CN"/>
+        </w:rPr>
+        <w:tab/>
+      </w:r>
+      <w:r>
+        <w:rPr>
+          <w:rFonts w:hint="eastAsia" w:ascii="Arial" w:hAnsi="Arial" w:eastAsia="黑体" w:cs="Arial"/>
+          <w:sz w:val="21"/>
+          <w:szCs w:val="21"/>
+          <w:lang w:val="en-US" w:eastAsia="zh-CN"/>
+        </w:rPr>
+        <w:tab/>
+      </w:r>
+      <w:r>
+        <w:rPr>
+          <w:rFonts w:hint="eastAsia" w:ascii="Arial" w:hAnsi="Arial" w:eastAsia="黑体" w:cs="Arial"/>
+          <w:sz w:val="21"/>
+          <w:szCs w:val="21"/>
+          <w:lang w:val="en-US" w:eastAsia="zh-CN"/>
+        </w:rPr>
+        <w:tab/>
+      </w:r>
+      <w:r>
+        <w:rPr>
+          <w:rFonts w:hint="eastAsia" w:ascii="Arial" w:hAnsi="Arial" w:eastAsia="黑体" w:cs="Arial"/>
+          <w:sz w:val="21"/>
+          <w:szCs w:val="21"/>
+          <w:lang w:val="en-US" w:eastAsia="zh-CN"/>
+        </w:rPr>
+        <w:tab/>
+      </w:r>
+      <w:r>
+        <w:rPr>
+          <w:rFonts w:hint="eastAsia" w:ascii="Arial" w:hAnsi="Arial" w:eastAsia="黑体" w:cs="Arial"/>
+          <w:sz w:val="21"/>
+          <w:szCs w:val="21"/>
+          <w:lang w:val="en-US" w:eastAsia="zh-CN"/>
+        </w:rPr>
+        <w:tab/>
+      </w:r>
+      <w:r>
+        <w:rPr>
+          <w:rFonts w:hint="eastAsia" w:ascii="Arial" w:hAnsi="Arial" w:eastAsia="黑体" w:cs="Arial"/>
+          <w:sz w:val="21"/>
+          <w:szCs w:val="21"/>
+          <w:lang w:val="en-US" w:eastAsia="zh-CN"/>
+        </w:rPr>
         <w:t>充满，洒满</w:t>
       </w:r>
     </w:p>
@@ -606,30 +608,12 @@
       </w:pPr>
       <w:r>
         <w:rPr>
-          <w:rFonts w:hint="eastAsia" w:ascii="Arial" w:hAnsi="Arial" w:eastAsia="黑体" w:cs="Arial"/>
-          <w:sz w:val="21"/>
-          <w:szCs w:val="21"/>
-          <w:lang w:val="en-US" w:eastAsia="zh-CN"/>
-        </w:rPr>
-        <w:t>feel one</w:t>
-      </w:r>
-      <w:r>
-        <w:rPr>
-          <w:rFonts w:hint="default" w:ascii="Arial" w:hAnsi="Arial" w:eastAsia="黑体" w:cs="Arial"/>
-          <w:sz w:val="21"/>
-          <w:szCs w:val="21"/>
-          <w:lang w:val="en-US" w:eastAsia="zh-CN"/>
-        </w:rPr>
-        <w:t>’</w:t>
-      </w:r>
-      <w:r>
-        <w:rPr>
-          <w:rFonts w:hint="eastAsia" w:ascii="Arial" w:hAnsi="Arial" w:eastAsia="黑体" w:cs="Arial"/>
-          <w:sz w:val="21"/>
-          <w:szCs w:val="21"/>
-          <w:lang w:val="en-US" w:eastAsia="zh-CN"/>
-        </w:rPr>
-        <w:t>s spirits sink even lower发现情绪更低落</w:t>
+          <w:rFonts w:hint="default" w:ascii="Arial" w:hAnsi="Arial" w:eastAsia="黑体" w:cs="Arial"/>
+          <w:sz w:val="21"/>
+          <w:szCs w:val="21"/>
+          <w:lang w:val="en-US" w:eastAsia="zh-CN"/>
+        </w:rPr>
+        <w:t>feel one’s spirits sink even lower发现情绪更低落</w:t>
       </w:r>
     </w:p>
     <w:p>
@@ -647,51 +631,56 @@
       </w:pPr>
       <w:r>
         <w:rPr>
-          <w:rFonts w:hint="eastAsia" w:ascii="Arial" w:hAnsi="Arial" w:eastAsia="黑体" w:cs="Arial"/>
-          <w:sz w:val="21"/>
-          <w:szCs w:val="21"/>
-          <w:lang w:val="en-US" w:eastAsia="zh-CN"/>
-        </w:rPr>
-        <w:t>signal xx to be ...</w:t>
-      </w:r>
-      <w:r>
-        <w:rPr>
-          <w:rFonts w:hint="eastAsia" w:ascii="Arial" w:hAnsi="Arial" w:eastAsia="黑体" w:cs="Arial"/>
-          <w:sz w:val="21"/>
-          <w:szCs w:val="21"/>
-          <w:lang w:val="en-US" w:eastAsia="zh-CN"/>
-        </w:rPr>
-        <w:tab/>
-        <w:t/>
-      </w:r>
-      <w:r>
-        <w:rPr>
-          <w:rFonts w:hint="eastAsia" w:ascii="Arial" w:hAnsi="Arial" w:eastAsia="黑体" w:cs="Arial"/>
-          <w:sz w:val="21"/>
-          <w:szCs w:val="21"/>
-          <w:lang w:val="en-US" w:eastAsia="zh-CN"/>
-        </w:rPr>
-        <w:tab/>
-        <w:t/>
-      </w:r>
-      <w:r>
-        <w:rPr>
-          <w:rFonts w:hint="eastAsia" w:ascii="Arial" w:hAnsi="Arial" w:eastAsia="黑体" w:cs="Arial"/>
-          <w:sz w:val="21"/>
-          <w:szCs w:val="21"/>
-          <w:lang w:val="en-US" w:eastAsia="zh-CN"/>
-        </w:rPr>
-        <w:tab/>
-        <w:t/>
-      </w:r>
-      <w:r>
-        <w:rPr>
-          <w:rFonts w:hint="eastAsia" w:ascii="Arial" w:hAnsi="Arial" w:eastAsia="黑体" w:cs="Arial"/>
-          <w:sz w:val="21"/>
-          <w:szCs w:val="21"/>
-          <w:lang w:val="en-US" w:eastAsia="zh-CN"/>
-        </w:rPr>
-        <w:tab/>
+          <w:rFonts w:hint="default" w:ascii="Arial" w:hAnsi="Arial" w:eastAsia="黑体" w:cs="Arial"/>
+          <w:sz w:val="21"/>
+          <w:szCs w:val="21"/>
+          <w:lang w:val="en-US" w:eastAsia="zh-CN"/>
+        </w:rPr>
+        <w:t xml:space="preserve"> signal xx to be ...</w:t>
+      </w:r>
+      <w:r>
+        <w:rPr>
+          <w:rFonts w:hint="default" w:ascii="Arial" w:hAnsi="Arial" w:eastAsia="黑体" w:cs="Arial"/>
+          <w:sz w:val="21"/>
+          <w:szCs w:val="21"/>
+          <w:lang w:val="en-US" w:eastAsia="zh-CN"/>
+        </w:rPr>
+        <w:tab/>
+      </w:r>
+      <w:r>
+        <w:rPr>
+          <w:rFonts w:hint="default" w:ascii="Arial" w:hAnsi="Arial" w:eastAsia="黑体" w:cs="Arial"/>
+          <w:sz w:val="21"/>
+          <w:szCs w:val="21"/>
+          <w:lang w:val="en-US" w:eastAsia="zh-CN"/>
+        </w:rPr>
+        <w:tab/>
+      </w:r>
+      <w:r>
+        <w:rPr>
+          <w:rFonts w:hint="default" w:ascii="Arial" w:hAnsi="Arial" w:eastAsia="黑体" w:cs="Arial"/>
+          <w:sz w:val="21"/>
+          <w:szCs w:val="21"/>
+          <w:lang w:val="en-US" w:eastAsia="zh-CN"/>
+        </w:rPr>
+        <w:tab/>
+      </w:r>
+      <w:r>
+        <w:rPr>
+          <w:rFonts w:hint="default" w:ascii="Arial" w:hAnsi="Arial" w:eastAsia="黑体" w:cs="Arial"/>
+          <w:sz w:val="21"/>
+          <w:szCs w:val="21"/>
+          <w:lang w:val="en-US" w:eastAsia="zh-CN"/>
+        </w:rPr>
+        <w:tab/>
+      </w:r>
+      <w:r>
+        <w:rPr>
+          <w:rFonts w:hint="default" w:ascii="Arial" w:hAnsi="Arial" w:eastAsia="黑体" w:cs="Arial"/>
+          <w:sz w:val="21"/>
+          <w:szCs w:val="21"/>
+          <w:lang w:val="en-US" w:eastAsia="zh-CN"/>
+        </w:rPr>
         <w:t>示意xx。。。</w:t>
       </w:r>
     </w:p>
@@ -710,30 +699,21 @@
       </w:pPr>
       <w:r>
         <w:rPr>
-          <w:rFonts w:hint="eastAsia" w:ascii="Arial" w:hAnsi="Arial" w:eastAsia="黑体" w:cs="Arial"/>
-          <w:sz w:val="21"/>
-          <w:szCs w:val="21"/>
-          <w:lang w:val="en-US" w:eastAsia="zh-CN"/>
-        </w:rPr>
-        <w:t>spring to one</w:t>
-      </w:r>
-      <w:r>
-        <w:rPr>
-          <w:rFonts w:hint="default" w:ascii="Arial" w:hAnsi="Arial" w:eastAsia="黑体" w:cs="Arial"/>
-          <w:sz w:val="21"/>
-          <w:szCs w:val="21"/>
-          <w:lang w:val="en-US" w:eastAsia="zh-CN"/>
-        </w:rPr>
-        <w:t>’</w:t>
-      </w:r>
-      <w:r>
-        <w:rPr>
-          <w:rFonts w:hint="eastAsia" w:ascii="Arial" w:hAnsi="Arial" w:eastAsia="黑体" w:cs="Arial"/>
-          <w:sz w:val="21"/>
-          <w:szCs w:val="21"/>
-          <w:lang w:val="en-US" w:eastAsia="zh-CN"/>
-        </w:rPr>
-        <w:t>s feet(-sprang-sprung)跳起来</w:t>
+          <w:rFonts w:hint="default" w:ascii="Arial" w:hAnsi="Arial" w:eastAsia="黑体" w:cs="Arial"/>
+          <w:sz w:val="21"/>
+          <w:szCs w:val="21"/>
+          <w:lang w:val="en-US" w:eastAsia="zh-CN"/>
+        </w:rPr>
+        <w:t>spring to one’s feet(-sprang-sprung)</w:t>
+      </w:r>
+      <w:r>
+        <w:rPr>
+          <w:rFonts w:hint="default" w:ascii="Arial" w:hAnsi="Arial" w:eastAsia="黑体" w:cs="Arial"/>
+          <w:sz w:val="21"/>
+          <w:szCs w:val="21"/>
+          <w:lang w:val="en-US" w:eastAsia="zh-CN"/>
+        </w:rPr>
+        <w:t>跳起来</w:t>
       </w:r>
     </w:p>
     <w:p>
@@ -741,6 +721,231 @@
         <w:numPr>
           <w:ilvl w:val="0"/>
           <w:numId w:val="1"/>
+        </w:numPr>
+        <w:ind w:left="0" w:leftChars="0" w:firstLine="0" w:firstLineChars="0"/>
+        <w:rPr>
+          <w:rFonts w:hint="default" w:ascii="Arial" w:hAnsi="Arial" w:eastAsia="黑体" w:cs="Arial"/>
+          <w:sz w:val="21"/>
+          <w:szCs w:val="21"/>
+          <w:lang w:val="en-US" w:eastAsia="zh-CN"/>
+        </w:rPr>
+      </w:pPr>
+      <w:r>
+        <w:rPr>
+          <w:rFonts w:hint="default" w:ascii="Arial" w:hAnsi="Arial" w:eastAsia="黑体" w:cs="Arial"/>
+          <w:sz w:val="21"/>
+          <w:szCs w:val="21"/>
+          <w:lang w:val="en-US" w:eastAsia="zh-CN"/>
+        </w:rPr>
+        <w:t>widen one's eyes</w:t>
+      </w:r>
+      <w:r>
+        <w:rPr>
+          <w:rFonts w:hint="default" w:ascii="Arial" w:hAnsi="Arial" w:eastAsia="黑体" w:cs="Arial"/>
+          <w:sz w:val="21"/>
+          <w:szCs w:val="21"/>
+          <w:lang w:val="en-US" w:eastAsia="zh-CN"/>
+        </w:rPr>
+        <w:tab/>
+      </w:r>
+      <w:r>
+        <w:rPr>
+          <w:rFonts w:hint="default" w:ascii="Arial" w:hAnsi="Arial" w:eastAsia="黑体" w:cs="Arial"/>
+          <w:sz w:val="21"/>
+          <w:szCs w:val="21"/>
+          <w:lang w:val="en-US" w:eastAsia="zh-CN"/>
+        </w:rPr>
+        <w:t xml:space="preserve"> with horror</w:t>
+      </w:r>
+      <w:r>
+        <w:rPr>
+          <w:rFonts w:hint="default" w:ascii="Arial" w:hAnsi="Arial" w:eastAsia="黑体" w:cs="Arial"/>
+          <w:sz w:val="21"/>
+          <w:szCs w:val="21"/>
+          <w:lang w:val="en-US" w:eastAsia="zh-CN"/>
+        </w:rPr>
+        <w:tab/>
+      </w:r>
+      <w:r>
+        <w:rPr>
+          <w:rFonts w:hint="default" w:ascii="Arial" w:hAnsi="Arial" w:eastAsia="黑体" w:cs="Arial"/>
+          <w:sz w:val="21"/>
+          <w:szCs w:val="21"/>
+          <w:lang w:val="en-US" w:eastAsia="zh-CN"/>
+        </w:rPr>
+        <w:tab/>
+      </w:r>
+      <w:r>
+        <w:rPr>
+          <w:rFonts w:hint="default" w:ascii="Arial" w:hAnsi="Arial" w:eastAsia="黑体" w:cs="Arial"/>
+          <w:sz w:val="21"/>
+          <w:szCs w:val="21"/>
+          <w:lang w:val="en-US" w:eastAsia="zh-CN"/>
+        </w:rPr>
+        <w:t>惊恐地瞪大双眼</w:t>
+      </w:r>
+    </w:p>
+    <w:p>
+      <w:pPr>
+        <w:numPr>
+          <w:ilvl w:val="0"/>
+          <w:numId w:val="1"/>
+        </w:numPr>
+        <w:ind w:left="0" w:leftChars="0" w:firstLine="0" w:firstLineChars="0"/>
+        <w:rPr>
+          <w:rFonts w:hint="default" w:ascii="Arial" w:hAnsi="Arial" w:eastAsia="黑体" w:cs="Arial"/>
+          <w:sz w:val="21"/>
+          <w:szCs w:val="21"/>
+          <w:lang w:val="en-US" w:eastAsia="zh-CN"/>
+        </w:rPr>
+      </w:pPr>
+      <w:r>
+        <w:rPr>
+          <w:rFonts w:hint="default" w:ascii="Arial" w:hAnsi="Arial" w:eastAsia="黑体" w:cs="Arial"/>
+          <w:sz w:val="21"/>
+          <w:szCs w:val="21"/>
+          <w:lang w:val="en-US" w:eastAsia="zh-CN"/>
+        </w:rPr>
+        <w:t>one's eyes are fixed on xx</w:t>
+      </w:r>
+      <w:r>
+        <w:rPr>
+          <w:rFonts w:hint="default" w:ascii="Arial" w:hAnsi="Arial" w:eastAsia="黑体" w:cs="Arial"/>
+          <w:sz w:val="21"/>
+          <w:szCs w:val="21"/>
+          <w:lang w:val="en-US" w:eastAsia="zh-CN"/>
+        </w:rPr>
+        <w:tab/>
+      </w:r>
+      <w:r>
+        <w:rPr>
+          <w:rFonts w:hint="default" w:ascii="Arial" w:hAnsi="Arial" w:eastAsia="黑体" w:cs="Arial"/>
+          <w:sz w:val="21"/>
+          <w:szCs w:val="21"/>
+          <w:lang w:val="en-US" w:eastAsia="zh-CN"/>
+        </w:rPr>
+        <w:tab/>
+      </w:r>
+      <w:r>
+        <w:rPr>
+          <w:rFonts w:hint="default" w:ascii="Arial" w:hAnsi="Arial" w:eastAsia="黑体" w:cs="Arial"/>
+          <w:sz w:val="21"/>
+          <w:szCs w:val="21"/>
+          <w:lang w:val="en-US" w:eastAsia="zh-CN"/>
+        </w:rPr>
+        <w:tab/>
+      </w:r>
+      <w:r>
+        <w:rPr>
+          <w:rFonts w:hint="default" w:ascii="Arial" w:hAnsi="Arial" w:eastAsia="黑体" w:cs="Arial"/>
+          <w:sz w:val="21"/>
+          <w:szCs w:val="21"/>
+          <w:lang w:val="en-US" w:eastAsia="zh-CN"/>
+        </w:rPr>
+        <w:t>目光紧盯着</w:t>
+      </w:r>
+    </w:p>
+    <w:p>
+      <w:pPr>
+        <w:numPr>
+          <w:ilvl w:val="0"/>
+          <w:numId w:val="1"/>
+        </w:numPr>
+        <w:ind w:left="0" w:leftChars="0" w:firstLine="0" w:firstLineChars="0"/>
+        <w:rPr>
+          <w:rFonts w:hint="default" w:ascii="Arial" w:hAnsi="Arial" w:eastAsia="黑体" w:cs="Arial"/>
+          <w:sz w:val="21"/>
+          <w:szCs w:val="21"/>
+          <w:lang w:val="en-US" w:eastAsia="zh-CN"/>
+        </w:rPr>
+      </w:pPr>
+      <w:r>
+        <w:rPr>
+          <w:rFonts w:hint="default" w:ascii="Arial" w:hAnsi="Arial" w:eastAsia="黑体" w:cs="Arial"/>
+          <w:sz w:val="21"/>
+          <w:szCs w:val="21"/>
+          <w:lang w:val="en-US" w:eastAsia="zh-CN"/>
+        </w:rPr>
+        <w:t>glaced through</w:t>
+      </w:r>
+      <w:r>
+        <w:rPr>
+          <w:rFonts w:hint="default" w:ascii="Arial" w:hAnsi="Arial" w:eastAsia="黑体" w:cs="Arial"/>
+          <w:sz w:val="21"/>
+          <w:szCs w:val="21"/>
+          <w:lang w:val="en-US" w:eastAsia="zh-CN"/>
+        </w:rPr>
+        <w:tab/>
+      </w:r>
+      <w:r>
+        <w:rPr>
+          <w:rFonts w:hint="default" w:ascii="Arial" w:hAnsi="Arial" w:eastAsia="黑体" w:cs="Arial"/>
+          <w:sz w:val="21"/>
+          <w:szCs w:val="21"/>
+          <w:lang w:val="en-US" w:eastAsia="zh-CN"/>
+        </w:rPr>
+        <w:tab/>
+      </w:r>
+      <w:r>
+        <w:rPr>
+          <w:rFonts w:hint="default" w:ascii="Arial" w:hAnsi="Arial" w:eastAsia="黑体" w:cs="Arial"/>
+          <w:sz w:val="21"/>
+          <w:szCs w:val="21"/>
+          <w:lang w:val="en-US" w:eastAsia="zh-CN"/>
+        </w:rPr>
+        <w:tab/>
+      </w:r>
+      <w:r>
+        <w:rPr>
+          <w:rFonts w:hint="default" w:ascii="Arial" w:hAnsi="Arial" w:eastAsia="黑体" w:cs="Arial"/>
+          <w:sz w:val="21"/>
+          <w:szCs w:val="21"/>
+          <w:lang w:val="en-US" w:eastAsia="zh-CN"/>
+        </w:rPr>
+        <w:tab/>
+      </w:r>
+      <w:r>
+        <w:rPr>
+          <w:rFonts w:hint="default" w:ascii="Arial" w:hAnsi="Arial" w:eastAsia="黑体" w:cs="Arial"/>
+          <w:sz w:val="21"/>
+          <w:szCs w:val="21"/>
+          <w:lang w:val="en-US" w:eastAsia="zh-CN"/>
+        </w:rPr>
+        <w:t>浏览xxx</w:t>
+      </w:r>
+    </w:p>
+    <w:p>
+      <w:pPr>
+        <w:numPr>
+          <w:ilvl w:val="0"/>
+          <w:numId w:val="1"/>
+        </w:numPr>
+        <w:ind w:left="0" w:leftChars="0" w:firstLine="0" w:firstLineChars="0"/>
+        <w:rPr>
+          <w:rFonts w:hint="default" w:ascii="Arial" w:hAnsi="Arial" w:eastAsia="黑体" w:cs="Arial"/>
+          <w:sz w:val="21"/>
+          <w:szCs w:val="21"/>
+          <w:lang w:val="en-US" w:eastAsia="zh-CN"/>
+        </w:rPr>
+      </w:pPr>
+    </w:p>
+    <w:p>
+      <w:pPr>
+        <w:numPr>
+          <w:numId w:val="0"/>
+        </w:numPr>
+        <w:rPr>
+          <w:rFonts w:hint="default" w:ascii="Arial" w:hAnsi="Arial" w:eastAsia="黑体" w:cs="Arial"/>
+          <w:sz w:val="21"/>
+          <w:szCs w:val="21"/>
+          <w:lang w:val="en-US" w:eastAsia="zh-CN"/>
+        </w:rPr>
+      </w:pPr>
+    </w:p>
+    <w:p>
+      <w:pPr>
+        <w:numPr>
+          <w:numId w:val="0"/>
         </w:numPr>
         <w:rPr>
           <w:rFonts w:hint="default" w:ascii="Arial" w:hAnsi="Arial" w:eastAsia="黑体" w:cs="Arial"/>
@@ -982,12 +1187,72 @@
         <w:t>s eyes眼中忽然露出一丝怀疑</w:t>
       </w:r>
     </w:p>
-    <w:bookmarkEnd w:id="0"/>
     <w:p>
       <w:pPr>
         <w:widowControl w:val="0"/>
         <w:numPr>
           <w:ilvl w:val="0"/>
+          <w:numId w:val="2"/>
+        </w:numPr>
+        <w:jc w:val="both"/>
+        <w:rPr>
+          <w:rFonts w:hint="default" w:ascii="Arial" w:hAnsi="Arial" w:eastAsia="黑体" w:cs="Arial"/>
+          <w:sz w:val="21"/>
+          <w:szCs w:val="21"/>
+          <w:lang w:val="en-US" w:eastAsia="zh-CN"/>
+        </w:rPr>
+      </w:pPr>
+      <w:r>
+        <w:rPr>
+          <w:rFonts w:hint="default" w:ascii="Arial" w:hAnsi="Arial" w:eastAsia="黑体" w:cs="Arial"/>
+          <w:sz w:val="21"/>
+          <w:szCs w:val="21"/>
+          <w:lang w:val="en-US" w:eastAsia="zh-CN"/>
+        </w:rPr>
+        <w:t>eyes twinkled with delight</w:t>
+      </w:r>
+      <w:r>
+        <w:rPr>
+          <w:rFonts w:hint="default" w:ascii="Arial" w:hAnsi="Arial" w:eastAsia="黑体" w:cs="Arial"/>
+          <w:sz w:val="21"/>
+          <w:szCs w:val="21"/>
+          <w:lang w:val="en-US" w:eastAsia="zh-CN"/>
+        </w:rPr>
+        <w:tab/>
+      </w:r>
+      <w:r>
+        <w:rPr>
+          <w:rFonts w:hint="default" w:ascii="Arial" w:hAnsi="Arial" w:eastAsia="黑体" w:cs="Arial"/>
+          <w:sz w:val="21"/>
+          <w:szCs w:val="21"/>
+          <w:lang w:val="en-US" w:eastAsia="zh-CN"/>
+        </w:rPr>
+        <w:tab/>
+      </w:r>
+      <w:r>
+        <w:rPr>
+          <w:rFonts w:hint="default" w:ascii="Arial" w:hAnsi="Arial" w:eastAsia="黑体" w:cs="Arial"/>
+          <w:sz w:val="21"/>
+          <w:szCs w:val="21"/>
+          <w:lang w:val="en-US" w:eastAsia="zh-CN"/>
+        </w:rPr>
+        <w:tab/>
+      </w:r>
+      <w:r>
+        <w:rPr>
+          <w:rFonts w:hint="default" w:ascii="Arial" w:hAnsi="Arial" w:eastAsia="黑体" w:cs="Arial"/>
+          <w:sz w:val="21"/>
+          <w:szCs w:val="21"/>
+          <w:lang w:val="en-US" w:eastAsia="zh-CN"/>
+        </w:rPr>
+        <w:t>眼里闪着喜悦的光芒</w:t>
+      </w:r>
+    </w:p>
+    <w:p>
+      <w:pPr>
+        <w:widowControl w:val="0"/>
+        <w:numPr>
+          <w:ilvl w:val="0"/>
           <w:numId w:val="0"/>
         </w:numPr>
         <w:jc w:val="both"/>
@@ -1006,14 +1271,87 @@
           <w:ilvl w:val="0"/>
           <w:numId w:val="0"/>
         </w:numPr>
+        <w:ind w:left="1680" w:leftChars="0" w:firstLine="420" w:firstLineChars="0"/>
         <w:jc w:val="both"/>
         <w:rPr>
-          <w:rFonts w:hint="default" w:ascii="微软雅黑" w:hAnsi="微软雅黑" w:eastAsia="微软雅黑" w:cs="微软雅黑"/>
-          <w:sz w:val="21"/>
-          <w:szCs w:val="21"/>
-          <w:lang w:val="en-US" w:eastAsia="zh-CN"/>
-        </w:rPr>
-      </w:pPr>
+          <w:rFonts w:hint="eastAsia" w:ascii="微软雅黑" w:hAnsi="微软雅黑" w:eastAsia="微软雅黑" w:cs="微软雅黑"/>
+          <w:sz w:val="21"/>
+          <w:szCs w:val="21"/>
+          <w:lang w:val="en-US" w:eastAsia="zh-CN"/>
+        </w:rPr>
+      </w:pPr>
+      <w:r>
+        <w:rPr>
+          <w:rFonts w:hint="eastAsia" w:ascii="微软雅黑" w:hAnsi="微软雅黑" w:eastAsia="微软雅黑" w:cs="微软雅黑"/>
+          <w:sz w:val="21"/>
+          <w:szCs w:val="21"/>
+          <w:lang w:val="en-US" w:eastAsia="zh-CN"/>
+        </w:rPr>
+        <w:t>短语</w:t>
+      </w:r>
+    </w:p>
+    <w:p>
+      <w:pPr>
+        <w:widowControl w:val="0"/>
+        <w:numPr>
+          <w:ilvl w:val="0"/>
+          <w:numId w:val="0"/>
+        </w:numPr>
+        <w:jc w:val="both"/>
+        <w:rPr>
+          <w:rFonts w:hint="default" w:ascii="Arial" w:hAnsi="Arial" w:eastAsia="微软雅黑" w:cs="Arial"/>
+          <w:sz w:val="21"/>
+          <w:szCs w:val="21"/>
+          <w:lang w:val="en-US" w:eastAsia="zh-CN"/>
+        </w:rPr>
+      </w:pPr>
+      <w:r>
+        <w:rPr>
+          <w:rFonts w:hint="default" w:ascii="Arial" w:hAnsi="Arial" w:eastAsia="微软雅黑" w:cs="Arial"/>
+          <w:sz w:val="21"/>
+          <w:szCs w:val="21"/>
+          <w:lang w:val="en-US" w:eastAsia="zh-CN"/>
+        </w:rPr>
+        <w:t>1.in the blink of an eye</w:t>
+      </w:r>
+      <w:r>
+        <w:rPr>
+          <w:rFonts w:hint="default" w:ascii="Arial" w:hAnsi="Arial" w:eastAsia="微软雅黑" w:cs="Arial"/>
+          <w:sz w:val="21"/>
+          <w:szCs w:val="21"/>
+          <w:lang w:val="en-US" w:eastAsia="zh-CN"/>
+        </w:rPr>
+        <w:tab/>
+      </w:r>
+      <w:r>
+        <w:rPr>
+          <w:rFonts w:hint="default" w:ascii="Arial" w:hAnsi="Arial" w:eastAsia="微软雅黑" w:cs="Arial"/>
+          <w:sz w:val="21"/>
+          <w:szCs w:val="21"/>
+          <w:lang w:val="en-US" w:eastAsia="zh-CN"/>
+        </w:rPr>
+        <w:tab/>
+      </w:r>
+      <w:r>
+        <w:rPr>
+          <w:rFonts w:hint="default" w:ascii="Arial" w:hAnsi="Arial" w:eastAsia="微软雅黑" w:cs="Arial"/>
+          <w:sz w:val="21"/>
+          <w:szCs w:val="21"/>
+          <w:lang w:val="en-US" w:eastAsia="zh-CN"/>
+        </w:rPr>
+        <w:tab/>
+      </w:r>
+      <w:r>
+        <w:rPr>
+          <w:rFonts w:hint="default" w:ascii="Arial" w:hAnsi="Arial" w:eastAsia="微软雅黑" w:cs="Arial"/>
+          <w:sz w:val="21"/>
+          <w:szCs w:val="21"/>
+          <w:lang w:val="en-US" w:eastAsia="zh-CN"/>
+        </w:rPr>
+        <w:t>一眨眼之间</w:t>
+      </w:r>
+      <w:bookmarkStart w:id="0" w:name="_GoBack"/>
+      <w:bookmarkEnd w:id="0"/>
     </w:p>
     <w:sectPr>
       <w:pgSz w:w="11906" w:h="16838"/>

</xml_diff>